<commit_message>
Utilizando vuex, se agrega contador de numeros pares e impares en el componente de helloworld
</commit_message>
<xml_diff>
--- a/Pantallas de prueba.docx
+++ b/Pantallas de prueba.docx
@@ -801,6 +801,101 @@
                         <a14:shadowObscured xmlns:a14="http://schemas.microsoft.com/office/drawing/2010/main"/>
                       </a:ext>
                     </a:extLst>
+                  </pic:spPr>
+                </pic:pic>
+              </a:graphicData>
+            </a:graphic>
+          </wp:inline>
+        </w:drawing>
+      </w:r>
+    </w:p>
+    <w:p>
+      <w:r>
+        <w:br w:type="page"/>
+      </w:r>
+    </w:p>
+    <w:p>
+      <w:r>
+        <w:lastRenderedPageBreak/>
+        <w:t>Utilizando VUEX, se agrega contador a la sección “home”</w:t>
+      </w:r>
+    </w:p>
+    <w:p>
+      <w:r>
+        <w:rPr>
+          <w:noProof/>
+        </w:rPr>
+        <w:drawing>
+          <wp:inline distT="0" distB="0" distL="0" distR="0" wp14:anchorId="5DC193D6" wp14:editId="777D10BF">
+            <wp:extent cx="5612130" cy="3016250"/>
+            <wp:effectExtent l="0" t="0" r="7620" b="0"/>
+            <wp:docPr id="18" name="Imagen 18" descr="Diagrama, Sitio web, Gráfico de embudo&#10;&#10;Descripción generada automáticamente con confianza media"/>
+            <wp:cNvGraphicFramePr>
+              <a:graphicFrameLocks xmlns:a="http://schemas.openxmlformats.org/drawingml/2006/main" noChangeAspect="1"/>
+            </wp:cNvGraphicFramePr>
+            <a:graphic xmlns:a="http://schemas.openxmlformats.org/drawingml/2006/main">
+              <a:graphicData uri="http://schemas.openxmlformats.org/drawingml/2006/picture">
+                <pic:pic xmlns:pic="http://schemas.openxmlformats.org/drawingml/2006/picture">
+                  <pic:nvPicPr>
+                    <pic:cNvPr id="18" name="Imagen 18" descr="Diagrama, Sitio web, Gráfico de embudo&#10;&#10;Descripción generada automáticamente con confianza media"/>
+                    <pic:cNvPicPr/>
+                  </pic:nvPicPr>
+                  <pic:blipFill>
+                    <a:blip r:embed="rId19"/>
+                    <a:stretch>
+                      <a:fillRect/>
+                    </a:stretch>
+                  </pic:blipFill>
+                  <pic:spPr>
+                    <a:xfrm>
+                      <a:off x="0" y="0"/>
+                      <a:ext cx="5612130" cy="3016250"/>
+                    </a:xfrm>
+                    <a:prstGeom prst="rect">
+                      <a:avLst/>
+                    </a:prstGeom>
+                  </pic:spPr>
+                </pic:pic>
+              </a:graphicData>
+            </a:graphic>
+          </wp:inline>
+        </w:drawing>
+      </w:r>
+    </w:p>
+    <w:p>
+      <w:r>
+        <w:rPr>
+          <w:noProof/>
+        </w:rPr>
+        <w:drawing>
+          <wp:inline distT="0" distB="0" distL="0" distR="0" wp14:anchorId="6BE238CC" wp14:editId="07A05B64">
+            <wp:extent cx="5612130" cy="3016250"/>
+            <wp:effectExtent l="0" t="0" r="7620" b="0"/>
+            <wp:docPr id="17" name="Imagen 17" descr="Diagrama, Sitio web&#10;&#10;Descripción generada automáticamente con confianza media"/>
+            <wp:cNvGraphicFramePr>
+              <a:graphicFrameLocks xmlns:a="http://schemas.openxmlformats.org/drawingml/2006/main" noChangeAspect="1"/>
+            </wp:cNvGraphicFramePr>
+            <a:graphic xmlns:a="http://schemas.openxmlformats.org/drawingml/2006/main">
+              <a:graphicData uri="http://schemas.openxmlformats.org/drawingml/2006/picture">
+                <pic:pic xmlns:pic="http://schemas.openxmlformats.org/drawingml/2006/picture">
+                  <pic:nvPicPr>
+                    <pic:cNvPr id="17" name="Imagen 17" descr="Diagrama, Sitio web&#10;&#10;Descripción generada automáticamente con confianza media"/>
+                    <pic:cNvPicPr/>
+                  </pic:nvPicPr>
+                  <pic:blipFill>
+                    <a:blip r:embed="rId20"/>
+                    <a:stretch>
+                      <a:fillRect/>
+                    </a:stretch>
+                  </pic:blipFill>
+                  <pic:spPr>
+                    <a:xfrm>
+                      <a:off x="0" y="0"/>
+                      <a:ext cx="5612130" cy="3016250"/>
+                    </a:xfrm>
+                    <a:prstGeom prst="rect">
+                      <a:avLst/>
+                    </a:prstGeom>
                   </pic:spPr>
                 </pic:pic>
               </a:graphicData>

</xml_diff>